<commit_message>
Test the app + update capture
</commit_message>
<xml_diff>
--- a/Screens/Capture.docx
+++ b/Screens/Capture.docx
@@ -269,6 +269,197 @@
                     <a:xfrm>
                       <a:off x="0" y="0"/>
                       <a:ext cx="5760720" cy="2131060"/>
+                    </a:xfrm>
+                    <a:prstGeom prst="rect">
+                      <a:avLst/>
+                    </a:prstGeom>
+                  </pic:spPr>
+                </pic:pic>
+              </a:graphicData>
+            </a:graphic>
+          </wp:inline>
+        </w:drawing>
+      </w:r>
+    </w:p>
+    <w:p/>
+    <w:p/>
+    <w:p>
+      <w:proofErr w:type="spellStart"/>
+      <w:proofErr w:type="gramStart"/>
+      <w:r>
+        <w:t>sqlite</w:t>
+      </w:r>
+      <w:proofErr w:type="spellEnd"/>
+      <w:proofErr w:type="gramEnd"/>
+      <w:r>
+        <w:t xml:space="preserve"> : </w:t>
+      </w:r>
+    </w:p>
+    <w:p>
+      <w:r>
+        <w:lastRenderedPageBreak/>
+        <w:drawing>
+          <wp:inline distT="0" distB="0" distL="0" distR="0" wp14:anchorId="324B1281" wp14:editId="14F449FC">
+            <wp:extent cx="5760720" cy="4325620"/>
+            <wp:effectExtent l="0" t="0" r="0" b="0"/>
+            <wp:docPr id="7" name="Image 7"/>
+            <wp:cNvGraphicFramePr>
+              <a:graphicFrameLocks xmlns:a="http://schemas.openxmlformats.org/drawingml/2006/main" noChangeAspect="1"/>
+            </wp:cNvGraphicFramePr>
+            <a:graphic xmlns:a="http://schemas.openxmlformats.org/drawingml/2006/main">
+              <a:graphicData uri="http://schemas.openxmlformats.org/drawingml/2006/picture">
+                <pic:pic xmlns:pic="http://schemas.openxmlformats.org/drawingml/2006/picture">
+                  <pic:nvPicPr>
+                    <pic:cNvPr id="1" name=""/>
+                    <pic:cNvPicPr/>
+                  </pic:nvPicPr>
+                  <pic:blipFill>
+                    <a:blip r:embed="rId10"/>
+                    <a:stretch>
+                      <a:fillRect/>
+                    </a:stretch>
+                  </pic:blipFill>
+                  <pic:spPr>
+                    <a:xfrm>
+                      <a:off x="0" y="0"/>
+                      <a:ext cx="5760720" cy="4325620"/>
+                    </a:xfrm>
+                    <a:prstGeom prst="rect">
+                      <a:avLst/>
+                    </a:prstGeom>
+                  </pic:spPr>
+                </pic:pic>
+              </a:graphicData>
+            </a:graphic>
+          </wp:inline>
+        </w:drawing>
+      </w:r>
+    </w:p>
+    <w:p/>
+    <w:p/>
+    <w:p>
+      <w:proofErr w:type="gramStart"/>
+      <w:r>
+        <w:t>test</w:t>
+      </w:r>
+      <w:proofErr w:type="gramEnd"/>
+      <w:r>
+        <w:t xml:space="preserve"> the </w:t>
+      </w:r>
+      <w:proofErr w:type="spellStart"/>
+      <w:r>
+        <w:t>app</w:t>
+      </w:r>
+      <w:proofErr w:type="spellEnd"/>
+    </w:p>
+    <w:p>
+      <w:r>
+        <w:lastRenderedPageBreak/>
+        <w:drawing>
+          <wp:inline distT="0" distB="0" distL="0" distR="0" wp14:anchorId="48A1E980" wp14:editId="3BBF3E40">
+            <wp:extent cx="5760720" cy="4558665"/>
+            <wp:effectExtent l="0" t="0" r="0" b="0"/>
+            <wp:docPr id="8" name="Image 8"/>
+            <wp:cNvGraphicFramePr>
+              <a:graphicFrameLocks xmlns:a="http://schemas.openxmlformats.org/drawingml/2006/main" noChangeAspect="1"/>
+            </wp:cNvGraphicFramePr>
+            <a:graphic xmlns:a="http://schemas.openxmlformats.org/drawingml/2006/main">
+              <a:graphicData uri="http://schemas.openxmlformats.org/drawingml/2006/picture">
+                <pic:pic xmlns:pic="http://schemas.openxmlformats.org/drawingml/2006/picture">
+                  <pic:nvPicPr>
+                    <pic:cNvPr id="1" name=""/>
+                    <pic:cNvPicPr/>
+                  </pic:nvPicPr>
+                  <pic:blipFill>
+                    <a:blip r:embed="rId11"/>
+                    <a:stretch>
+                      <a:fillRect/>
+                    </a:stretch>
+                  </pic:blipFill>
+                  <pic:spPr>
+                    <a:xfrm>
+                      <a:off x="0" y="0"/>
+                      <a:ext cx="5760720" cy="4558665"/>
+                    </a:xfrm>
+                    <a:prstGeom prst="rect">
+                      <a:avLst/>
+                    </a:prstGeom>
+                  </pic:spPr>
+                </pic:pic>
+              </a:graphicData>
+            </a:graphic>
+          </wp:inline>
+        </w:drawing>
+      </w:r>
+    </w:p>
+    <w:p/>
+    <w:p>
+      <w:r>
+        <w:lastRenderedPageBreak/>
+        <w:drawing>
+          <wp:inline distT="0" distB="0" distL="0" distR="0" wp14:anchorId="0237B531" wp14:editId="422296B3">
+            <wp:extent cx="4353533" cy="4944165"/>
+            <wp:effectExtent l="0" t="0" r="9525" b="8890"/>
+            <wp:docPr id="9" name="Image 9"/>
+            <wp:cNvGraphicFramePr>
+              <a:graphicFrameLocks xmlns:a="http://schemas.openxmlformats.org/drawingml/2006/main" noChangeAspect="1"/>
+            </wp:cNvGraphicFramePr>
+            <a:graphic xmlns:a="http://schemas.openxmlformats.org/drawingml/2006/main">
+              <a:graphicData uri="http://schemas.openxmlformats.org/drawingml/2006/picture">
+                <pic:pic xmlns:pic="http://schemas.openxmlformats.org/drawingml/2006/picture">
+                  <pic:nvPicPr>
+                    <pic:cNvPr id="1" name=""/>
+                    <pic:cNvPicPr/>
+                  </pic:nvPicPr>
+                  <pic:blipFill>
+                    <a:blip r:embed="rId12"/>
+                    <a:stretch>
+                      <a:fillRect/>
+                    </a:stretch>
+                  </pic:blipFill>
+                  <pic:spPr>
+                    <a:xfrm>
+                      <a:off x="0" y="0"/>
+                      <a:ext cx="4353533" cy="4944165"/>
+                    </a:xfrm>
+                    <a:prstGeom prst="rect">
+                      <a:avLst/>
+                    </a:prstGeom>
+                  </pic:spPr>
+                </pic:pic>
+              </a:graphicData>
+            </a:graphic>
+          </wp:inline>
+        </w:drawing>
+      </w:r>
+    </w:p>
+    <w:p>
+      <w:r>
+        <w:drawing>
+          <wp:inline distT="0" distB="0" distL="0" distR="0" wp14:anchorId="3999AE87" wp14:editId="1851D799">
+            <wp:extent cx="5760720" cy="2614930"/>
+            <wp:effectExtent l="0" t="0" r="0" b="0"/>
+            <wp:docPr id="10" name="Image 10"/>
+            <wp:cNvGraphicFramePr>
+              <a:graphicFrameLocks xmlns:a="http://schemas.openxmlformats.org/drawingml/2006/main" noChangeAspect="1"/>
+            </wp:cNvGraphicFramePr>
+            <a:graphic xmlns:a="http://schemas.openxmlformats.org/drawingml/2006/main">
+              <a:graphicData uri="http://schemas.openxmlformats.org/drawingml/2006/picture">
+                <pic:pic xmlns:pic="http://schemas.openxmlformats.org/drawingml/2006/picture">
+                  <pic:nvPicPr>
+                    <pic:cNvPr id="1" name=""/>
+                    <pic:cNvPicPr/>
+                  </pic:nvPicPr>
+                  <pic:blipFill>
+                    <a:blip r:embed="rId13"/>
+                    <a:stretch>
+                      <a:fillRect/>
+                    </a:stretch>
+                  </pic:blipFill>
+                  <pic:spPr>
+                    <a:xfrm>
+                      <a:off x="0" y="0"/>
+                      <a:ext cx="5760720" cy="2614930"/>
                     </a:xfrm>
                     <a:prstGeom prst="rect">
                       <a:avLst/>

</xml_diff>

<commit_message>
Update the Edit page
</commit_message>
<xml_diff>
--- a/Screens/Capture.docx
+++ b/Screens/Capture.docx
@@ -628,10 +628,204 @@
           <w:lang w:eastAsia="fr-FR"/>
         </w:rPr>
       </w:pPr>
+    </w:p>
+    <w:p>
+      <w:pPr>
+        <w:shd w:val="clear" w:color="auto" w:fill="FFFFFF"/>
+        <w:spacing w:before="100" w:beforeAutospacing="1" w:after="100" w:afterAutospacing="1" w:line="240" w:lineRule="auto"/>
+        <w:outlineLvl w:val="2"/>
+        <w:rPr>
+          <w:rFonts w:ascii="Segoe UI" w:eastAsia="Times New Roman" w:hAnsi="Segoe UI" w:cs="Segoe UI"/>
+          <w:b/>
+          <w:bCs/>
+          <w:color w:val="171717"/>
+          <w:sz w:val="27"/>
+          <w:szCs w:val="27"/>
+          <w:lang w:eastAsia="fr-FR"/>
+        </w:rPr>
+      </w:pPr>
+    </w:p>
+    <w:p>
+      <w:pPr>
+        <w:shd w:val="clear" w:color="auto" w:fill="FFFFFF"/>
+        <w:spacing w:before="100" w:beforeAutospacing="1" w:after="100" w:afterAutospacing="1" w:line="240" w:lineRule="auto"/>
+        <w:outlineLvl w:val="2"/>
+        <w:rPr>
+          <w:rFonts w:ascii="Segoe UI" w:eastAsia="Times New Roman" w:hAnsi="Segoe UI" w:cs="Segoe UI"/>
+          <w:b/>
+          <w:bCs/>
+          <w:color w:val="171717"/>
+          <w:sz w:val="27"/>
+          <w:szCs w:val="27"/>
+          <w:lang w:eastAsia="fr-FR"/>
+        </w:rPr>
+      </w:pPr>
+    </w:p>
+    <w:p>
+      <w:pPr>
+        <w:shd w:val="clear" w:color="auto" w:fill="FFFFFF"/>
+        <w:spacing w:before="100" w:beforeAutospacing="1" w:after="100" w:afterAutospacing="1" w:line="240" w:lineRule="auto"/>
+        <w:outlineLvl w:val="2"/>
+        <w:rPr>
+          <w:rFonts w:ascii="Segoe UI" w:eastAsia="Times New Roman" w:hAnsi="Segoe UI" w:cs="Segoe UI"/>
+          <w:b/>
+          <w:bCs/>
+          <w:color w:val="171717"/>
+          <w:sz w:val="27"/>
+          <w:szCs w:val="27"/>
+          <w:lang w:eastAsia="fr-FR"/>
+        </w:rPr>
+      </w:pPr>
+    </w:p>
+    <w:p>
+      <w:pPr>
+        <w:shd w:val="clear" w:color="auto" w:fill="FFFFFF"/>
+        <w:spacing w:before="100" w:beforeAutospacing="1" w:after="100" w:afterAutospacing="1" w:line="240" w:lineRule="auto"/>
+        <w:outlineLvl w:val="2"/>
+        <w:rPr>
+          <w:rFonts w:ascii="Segoe UI" w:eastAsia="Times New Roman" w:hAnsi="Segoe UI" w:cs="Segoe UI"/>
+          <w:b/>
+          <w:bCs/>
+          <w:color w:val="171717"/>
+          <w:sz w:val="27"/>
+          <w:szCs w:val="27"/>
+          <w:lang w:eastAsia="fr-FR"/>
+        </w:rPr>
+      </w:pPr>
+    </w:p>
+    <w:p>
+      <w:pPr>
+        <w:shd w:val="clear" w:color="auto" w:fill="FFFFFF"/>
+        <w:spacing w:before="100" w:beforeAutospacing="1" w:after="100" w:afterAutospacing="1" w:line="240" w:lineRule="auto"/>
+        <w:outlineLvl w:val="2"/>
+        <w:rPr>
+          <w:rFonts w:ascii="Segoe UI" w:eastAsia="Times New Roman" w:hAnsi="Segoe UI" w:cs="Segoe UI"/>
+          <w:b/>
+          <w:bCs/>
+          <w:color w:val="171717"/>
+          <w:sz w:val="27"/>
+          <w:szCs w:val="27"/>
+          <w:lang w:eastAsia="fr-FR"/>
+        </w:rPr>
+      </w:pPr>
       <w:bookmarkStart w:id="0" w:name="_GoBack"/>
       <w:bookmarkEnd w:id="0"/>
     </w:p>
+    <w:p>
+      <w:pPr>
+        <w:shd w:val="clear" w:color="auto" w:fill="FFFFFF"/>
+        <w:spacing w:before="100" w:beforeAutospacing="1" w:after="100" w:afterAutospacing="1" w:line="240" w:lineRule="auto"/>
+        <w:outlineLvl w:val="2"/>
+        <w:rPr>
+          <w:rFonts w:ascii="Segoe UI" w:eastAsia="Times New Roman" w:hAnsi="Segoe UI" w:cs="Segoe UI"/>
+          <w:b/>
+          <w:bCs/>
+          <w:color w:val="171717"/>
+          <w:sz w:val="27"/>
+          <w:szCs w:val="27"/>
+          <w:lang w:eastAsia="fr-FR"/>
+        </w:rPr>
+      </w:pPr>
+    </w:p>
+    <w:p>
+      <w:pPr>
+        <w:pStyle w:val="Titre2"/>
+        <w:shd w:val="clear" w:color="auto" w:fill="FFFFFF"/>
+        <w:rPr>
+          <w:rFonts w:ascii="Segoe UI" w:hAnsi="Segoe UI" w:cs="Segoe UI"/>
+          <w:color w:val="171717"/>
+        </w:rPr>
+      </w:pPr>
+      <w:r>
+        <w:rPr>
+          <w:rFonts w:ascii="Segoe UI" w:hAnsi="Segoe UI" w:cs="Segoe UI"/>
+          <w:color w:val="171717"/>
+        </w:rPr>
+        <w:t>Update the Edit page</w:t>
+      </w:r>
+    </w:p>
     <w:p/>
+    <w:p/>
+    <w:p>
+      <w:r>
+        <w:drawing>
+          <wp:inline distT="0" distB="0" distL="0" distR="0" wp14:anchorId="2DDE9EA7" wp14:editId="54681F5E">
+            <wp:extent cx="5506218" cy="5696745"/>
+            <wp:effectExtent l="0" t="0" r="0" b="0"/>
+            <wp:docPr id="12" name="Image 12"/>
+            <wp:cNvGraphicFramePr>
+              <a:graphicFrameLocks xmlns:a="http://schemas.openxmlformats.org/drawingml/2006/main" noChangeAspect="1"/>
+            </wp:cNvGraphicFramePr>
+            <a:graphic xmlns:a="http://schemas.openxmlformats.org/drawingml/2006/main">
+              <a:graphicData uri="http://schemas.openxmlformats.org/drawingml/2006/picture">
+                <pic:pic xmlns:pic="http://schemas.openxmlformats.org/drawingml/2006/picture">
+                  <pic:nvPicPr>
+                    <pic:cNvPr id="1" name=""/>
+                    <pic:cNvPicPr/>
+                  </pic:nvPicPr>
+                  <pic:blipFill>
+                    <a:blip r:embed="rId15"/>
+                    <a:stretch>
+                      <a:fillRect/>
+                    </a:stretch>
+                  </pic:blipFill>
+                  <pic:spPr>
+                    <a:xfrm>
+                      <a:off x="0" y="0"/>
+                      <a:ext cx="5506218" cy="5696745"/>
+                    </a:xfrm>
+                    <a:prstGeom prst="rect">
+                      <a:avLst/>
+                    </a:prstGeom>
+                  </pic:spPr>
+                </pic:pic>
+              </a:graphicData>
+            </a:graphic>
+          </wp:inline>
+        </w:drawing>
+      </w:r>
+    </w:p>
+    <w:p/>
+    <w:p>
+      <w:r>
+        <w:lastRenderedPageBreak/>
+        <w:drawing>
+          <wp:inline distT="0" distB="0" distL="0" distR="0" wp14:anchorId="1B1FFFBE" wp14:editId="5629B416">
+            <wp:extent cx="5760720" cy="1973580"/>
+            <wp:effectExtent l="0" t="0" r="0" b="7620"/>
+            <wp:docPr id="13" name="Image 13"/>
+            <wp:cNvGraphicFramePr>
+              <a:graphicFrameLocks xmlns:a="http://schemas.openxmlformats.org/drawingml/2006/main" noChangeAspect="1"/>
+            </wp:cNvGraphicFramePr>
+            <a:graphic xmlns:a="http://schemas.openxmlformats.org/drawingml/2006/main">
+              <a:graphicData uri="http://schemas.openxmlformats.org/drawingml/2006/picture">
+                <pic:pic xmlns:pic="http://schemas.openxmlformats.org/drawingml/2006/picture">
+                  <pic:nvPicPr>
+                    <pic:cNvPr id="1" name=""/>
+                    <pic:cNvPicPr/>
+                  </pic:nvPicPr>
+                  <pic:blipFill>
+                    <a:blip r:embed="rId16"/>
+                    <a:stretch>
+                      <a:fillRect/>
+                    </a:stretch>
+                  </pic:blipFill>
+                  <pic:spPr>
+                    <a:xfrm>
+                      <a:off x="0" y="0"/>
+                      <a:ext cx="5760720" cy="1973580"/>
+                    </a:xfrm>
+                    <a:prstGeom prst="rect">
+                      <a:avLst/>
+                    </a:prstGeom>
+                  </pic:spPr>
+                </pic:pic>
+              </a:graphicData>
+            </a:graphic>
+          </wp:inline>
+        </w:drawing>
+      </w:r>
+    </w:p>
     <w:sectPr>
       <w:pgSz w:w="11906" w:h="16838"/>
       <w:pgMar w:top="1417" w:right="1417" w:bottom="1417" w:left="1417" w:header="708" w:footer="708" w:gutter="0"/>
@@ -1036,6 +1230,29 @@
     <w:name w:val="Normal"/>
     <w:qFormat/>
   </w:style>
+  <w:style w:type="paragraph" w:styleId="Titre2">
+    <w:name w:val="heading 2"/>
+    <w:basedOn w:val="Normal"/>
+    <w:next w:val="Normal"/>
+    <w:link w:val="Titre2Car"/>
+    <w:uiPriority w:val="9"/>
+    <w:semiHidden/>
+    <w:unhideWhenUsed/>
+    <w:qFormat/>
+    <w:rsid w:val="00DE3AE8"/>
+    <w:pPr>
+      <w:keepNext/>
+      <w:keepLines/>
+      <w:spacing w:before="40" w:after="0"/>
+      <w:outlineLvl w:val="1"/>
+    </w:pPr>
+    <w:rPr>
+      <w:rFonts w:asciiTheme="majorHAnsi" w:eastAsiaTheme="majorEastAsia" w:hAnsiTheme="majorHAnsi" w:cstheme="majorBidi"/>
+      <w:color w:val="2E74B5" w:themeColor="accent1" w:themeShade="BF"/>
+      <w:sz w:val="26"/>
+      <w:szCs w:val="26"/>
+    </w:rPr>
+  </w:style>
   <w:style w:type="paragraph" w:styleId="Titre3">
     <w:name w:val="heading 3"/>
     <w:basedOn w:val="Normal"/>
@@ -1096,6 +1313,20 @@
       <w:sz w:val="27"/>
       <w:szCs w:val="27"/>
       <w:lang w:eastAsia="fr-FR"/>
+    </w:rPr>
+  </w:style>
+  <w:style w:type="character" w:customStyle="1" w:styleId="Titre2Car">
+    <w:name w:val="Titre 2 Car"/>
+    <w:basedOn w:val="Policepardfaut"/>
+    <w:link w:val="Titre2"/>
+    <w:uiPriority w:val="9"/>
+    <w:semiHidden/>
+    <w:rsid w:val="00DE3AE8"/>
+    <w:rPr>
+      <w:rFonts w:asciiTheme="majorHAnsi" w:eastAsiaTheme="majorEastAsia" w:hAnsiTheme="majorHAnsi" w:cstheme="majorBidi"/>
+      <w:color w:val="2E74B5" w:themeColor="accent1" w:themeShade="BF"/>
+      <w:sz w:val="26"/>
+      <w:szCs w:val="26"/>
     </w:rPr>
   </w:style>
 </w:styles>

</xml_diff>

<commit_message>
Update the Delete page
</commit_message>
<xml_diff>
--- a/Screens/Capture.docx
+++ b/Screens/Capture.docx
@@ -708,8 +708,6 @@
           <w:lang w:eastAsia="fr-FR"/>
         </w:rPr>
       </w:pPr>
-      <w:bookmarkStart w:id="0" w:name="_GoBack"/>
-      <w:bookmarkEnd w:id="0"/>
     </w:p>
     <w:p>
       <w:pPr>
@@ -814,6 +812,84 @@
                     <a:xfrm>
                       <a:off x="0" y="0"/>
                       <a:ext cx="5760720" cy="1973580"/>
+                    </a:xfrm>
+                    <a:prstGeom prst="rect">
+                      <a:avLst/>
+                    </a:prstGeom>
+                  </pic:spPr>
+                </pic:pic>
+              </a:graphicData>
+            </a:graphic>
+          </wp:inline>
+        </w:drawing>
+      </w:r>
+    </w:p>
+    <w:p/>
+    <w:p>
+      <w:pPr>
+        <w:pStyle w:val="Titre2"/>
+        <w:shd w:val="clear" w:color="auto" w:fill="FFFFFF"/>
+        <w:rPr>
+          <w:rFonts w:ascii="Segoe UI" w:hAnsi="Segoe UI" w:cs="Segoe UI"/>
+          <w:color w:val="171717"/>
+        </w:rPr>
+      </w:pPr>
+      <w:r>
+        <w:rPr>
+          <w:rFonts w:ascii="Segoe UI" w:hAnsi="Segoe UI" w:cs="Segoe UI"/>
+          <w:color w:val="171717"/>
+        </w:rPr>
+        <w:t xml:space="preserve">Update the </w:t>
+      </w:r>
+      <w:proofErr w:type="spellStart"/>
+      <w:r>
+        <w:rPr>
+          <w:rFonts w:ascii="Segoe UI" w:hAnsi="Segoe UI" w:cs="Segoe UI"/>
+          <w:color w:val="171717"/>
+        </w:rPr>
+        <w:t>Delete</w:t>
+      </w:r>
+      <w:proofErr w:type="spellEnd"/>
+      <w:r>
+        <w:rPr>
+          <w:rFonts w:ascii="Segoe UI" w:hAnsi="Segoe UI" w:cs="Segoe UI"/>
+          <w:color w:val="171717"/>
+        </w:rPr>
+        <w:t xml:space="preserve"> page</w:t>
+      </w:r>
+    </w:p>
+    <w:p>
+      <w:bookmarkStart w:id="0" w:name="_GoBack"/>
+      <w:bookmarkEnd w:id="0"/>
+    </w:p>
+    <w:p/>
+    <w:p>
+      <w:r>
+        <w:drawing>
+          <wp:inline distT="0" distB="0" distL="0" distR="0" wp14:anchorId="0467E866" wp14:editId="6AA43EFF">
+            <wp:extent cx="5760720" cy="4174490"/>
+            <wp:effectExtent l="0" t="0" r="0" b="0"/>
+            <wp:docPr id="15" name="Image 15"/>
+            <wp:cNvGraphicFramePr>
+              <a:graphicFrameLocks xmlns:a="http://schemas.openxmlformats.org/drawingml/2006/main" noChangeAspect="1"/>
+            </wp:cNvGraphicFramePr>
+            <a:graphic xmlns:a="http://schemas.openxmlformats.org/drawingml/2006/main">
+              <a:graphicData uri="http://schemas.openxmlformats.org/drawingml/2006/picture">
+                <pic:pic xmlns:pic="http://schemas.openxmlformats.org/drawingml/2006/picture">
+                  <pic:nvPicPr>
+                    <pic:cNvPr id="1" name=""/>
+                    <pic:cNvPicPr/>
+                  </pic:nvPicPr>
+                  <pic:blipFill>
+                    <a:blip r:embed="rId17"/>
+                    <a:stretch>
+                      <a:fillRect/>
+                    </a:stretch>
+                  </pic:blipFill>
+                  <pic:spPr>
+                    <a:xfrm>
+                      <a:off x="0" y="0"/>
+                      <a:ext cx="5760720" cy="4174490"/>
                     </a:xfrm>
                     <a:prstGeom prst="rect">
                       <a:avLst/>

</xml_diff>

<commit_message>
Create an initial migration
</commit_message>
<xml_diff>
--- a/Screens/Capture.docx
+++ b/Screens/Capture.docx
@@ -1331,10 +1331,80 @@
     <w:p/>
     <w:p/>
     <w:p>
+      <w:pPr>
+        <w:pStyle w:val="Titre2"/>
+        <w:shd w:val="clear" w:color="auto" w:fill="FFFFFF"/>
+        <w:rPr>
+          <w:rFonts w:ascii="Segoe UI" w:hAnsi="Segoe UI" w:cs="Segoe UI"/>
+          <w:color w:val="171717"/>
+        </w:rPr>
+      </w:pPr>
+      <w:proofErr w:type="spellStart"/>
+      <w:r>
+        <w:rPr>
+          <w:rFonts w:ascii="Segoe UI" w:hAnsi="Segoe UI" w:cs="Segoe UI"/>
+          <w:color w:val="171717"/>
+        </w:rPr>
+        <w:t>C</w:t>
+      </w:r>
+      <w:r>
+        <w:rPr>
+          <w:rFonts w:ascii="Segoe UI" w:hAnsi="Segoe UI" w:cs="Segoe UI"/>
+          <w:color w:val="171717"/>
+        </w:rPr>
+        <w:t>reate</w:t>
+      </w:r>
+      <w:proofErr w:type="spellEnd"/>
+      <w:r>
+        <w:rPr>
+          <w:rFonts w:ascii="Segoe UI" w:hAnsi="Segoe UI" w:cs="Segoe UI"/>
+          <w:color w:val="171717"/>
+        </w:rPr>
+        <w:t xml:space="preserve"> an initial migration</w:t>
+      </w:r>
+    </w:p>
+    <w:p/>
+    <w:p>
+      <w:r>
+        <w:drawing>
+          <wp:inline distT="0" distB="0" distL="0" distR="0" wp14:anchorId="6DE5F506" wp14:editId="488C4D7F">
+            <wp:extent cx="5760720" cy="1682115"/>
+            <wp:effectExtent l="0" t="0" r="0" b="0"/>
+            <wp:docPr id="23" name="Image 23"/>
+            <wp:cNvGraphicFramePr>
+              <a:graphicFrameLocks xmlns:a="http://schemas.openxmlformats.org/drawingml/2006/main" noChangeAspect="1"/>
+            </wp:cNvGraphicFramePr>
+            <a:graphic xmlns:a="http://schemas.openxmlformats.org/drawingml/2006/main">
+              <a:graphicData uri="http://schemas.openxmlformats.org/drawingml/2006/picture">
+                <pic:pic xmlns:pic="http://schemas.openxmlformats.org/drawingml/2006/picture">
+                  <pic:nvPicPr>
+                    <pic:cNvPr id="1" name=""/>
+                    <pic:cNvPicPr/>
+                  </pic:nvPicPr>
+                  <pic:blipFill>
+                    <a:blip r:embed="rId25"/>
+                    <a:stretch>
+                      <a:fillRect/>
+                    </a:stretch>
+                  </pic:blipFill>
+                  <pic:spPr>
+                    <a:xfrm>
+                      <a:off x="0" y="0"/>
+                      <a:ext cx="5760720" cy="1682115"/>
+                    </a:xfrm>
+                    <a:prstGeom prst="rect">
+                      <a:avLst/>
+                    </a:prstGeom>
+                  </pic:spPr>
+                </pic:pic>
+              </a:graphicData>
+            </a:graphic>
+          </wp:inline>
+        </w:drawing>
+      </w:r>
       <w:bookmarkStart w:id="0" w:name="_GoBack"/>
       <w:bookmarkEnd w:id="0"/>
     </w:p>
-    <w:p/>
     <w:p/>
     <w:sectPr>
       <w:pgSz w:w="11906" w:h="16838"/>

</xml_diff>

<commit_message>
Drop and re-create the database
</commit_message>
<xml_diff>
--- a/Screens/Capture.docx
+++ b/Screens/Capture.docx
@@ -1523,7 +1523,6 @@
           <w:color w:val="171717"/>
         </w:rPr>
       </w:pPr>
-      <w:bookmarkStart w:id="0" w:name="_GoBack"/>
       <w:r>
         <w:rPr>
           <w:rFonts w:ascii="Segoe UI" w:hAnsi="Segoe UI" w:cs="Segoe UI"/>
@@ -1558,7 +1557,6 @@
       </w:r>
       <w:proofErr w:type="spellEnd"/>
     </w:p>
-    <w:bookmarkEnd w:id="0"/>
     <w:p>
       <w:r>
         <w:drawing>
@@ -1586,6 +1584,84 @@
                     <a:xfrm>
                       <a:off x="0" y="0"/>
                       <a:ext cx="5760720" cy="2085340"/>
+                    </a:xfrm>
+                    <a:prstGeom prst="rect">
+                      <a:avLst/>
+                    </a:prstGeom>
+                  </pic:spPr>
+                </pic:pic>
+              </a:graphicData>
+            </a:graphic>
+          </wp:inline>
+        </w:drawing>
+      </w:r>
+    </w:p>
+    <w:p>
+      <w:pPr>
+        <w:pStyle w:val="Titre2"/>
+        <w:shd w:val="clear" w:color="auto" w:fill="FFFFFF"/>
+        <w:rPr>
+          <w:rFonts w:ascii="Segoe UI" w:hAnsi="Segoe UI" w:cs="Segoe UI"/>
+          <w:color w:val="171717"/>
+          <w:lang w:val="en-US"/>
+        </w:rPr>
+      </w:pPr>
+    </w:p>
+    <w:p>
+      <w:pPr>
+        <w:pStyle w:val="Titre2"/>
+        <w:shd w:val="clear" w:color="auto" w:fill="FFFFFF"/>
+        <w:rPr>
+          <w:rFonts w:ascii="Segoe UI" w:hAnsi="Segoe UI" w:cs="Segoe UI"/>
+          <w:color w:val="171717"/>
+          <w:lang w:val="en-US"/>
+        </w:rPr>
+      </w:pPr>
+      <w:r>
+        <w:rPr>
+          <w:rFonts w:ascii="Segoe UI" w:hAnsi="Segoe UI" w:cs="Segoe UI"/>
+          <w:color w:val="171717"/>
+          <w:lang w:val="en-US"/>
+        </w:rPr>
+        <w:t>Drop and re-create the database</w:t>
+      </w:r>
+    </w:p>
+    <w:p>
+      <w:pPr>
+        <w:rPr>
+          <w:lang w:val="en-US"/>
+        </w:rPr>
+      </w:pPr>
+      <w:bookmarkStart w:id="0" w:name="_GoBack"/>
+      <w:bookmarkEnd w:id="0"/>
+    </w:p>
+    <w:p>
+      <w:r>
+        <w:drawing>
+          <wp:inline distT="0" distB="0" distL="0" distR="0" wp14:anchorId="7630A975" wp14:editId="77635773">
+            <wp:extent cx="5760720" cy="3594100"/>
+            <wp:effectExtent l="0" t="0" r="0" b="6350"/>
+            <wp:docPr id="25" name="Image 25"/>
+            <wp:cNvGraphicFramePr>
+              <a:graphicFrameLocks xmlns:a="http://schemas.openxmlformats.org/drawingml/2006/main" noChangeAspect="1"/>
+            </wp:cNvGraphicFramePr>
+            <a:graphic xmlns:a="http://schemas.openxmlformats.org/drawingml/2006/main">
+              <a:graphicData uri="http://schemas.openxmlformats.org/drawingml/2006/picture">
+                <pic:pic xmlns:pic="http://schemas.openxmlformats.org/drawingml/2006/picture">
+                  <pic:nvPicPr>
+                    <pic:cNvPr id="1" name=""/>
+                    <pic:cNvPicPr/>
+                  </pic:nvPicPr>
+                  <pic:blipFill>
+                    <a:blip r:embed="rId28"/>
+                    <a:stretch>
+                      <a:fillRect/>
+                    </a:stretch>
+                  </pic:blipFill>
+                  <pic:spPr>
+                    <a:xfrm>
+                      <a:off x="0" y="0"/>
+                      <a:ext cx="5760720" cy="3594100"/>
                     </a:xfrm>
                     <a:prstGeom prst="rect">
                       <a:avLst/>

</xml_diff>

<commit_message>
Update the Course Create and Edit pages
</commit_message>
<xml_diff>
--- a/Screens/Capture.docx
+++ b/Screens/Capture.docx
@@ -1477,6 +1477,10 @@
     </w:p>
     <w:p>
       <w:r>
+        <w:rPr>
+          <w:noProof/>
+          <w:lang w:eastAsia="fr-FR"/>
+        </w:rPr>
         <w:drawing>
           <wp:inline distT="0" distB="0" distL="0" distR="0" wp14:anchorId="3996BA0D" wp14:editId="4FC24F2E">
             <wp:extent cx="5760720" cy="4235450"/>
@@ -1560,6 +1564,10 @@
     <w:p/>
     <w:p>
       <w:r>
+        <w:rPr>
+          <w:noProof/>
+          <w:lang w:eastAsia="fr-FR"/>
+        </w:rPr>
         <w:drawing>
           <wp:inline distT="0" distB="0" distL="0" distR="0" wp14:anchorId="002B7433" wp14:editId="2D8CA015">
             <wp:extent cx="5760720" cy="2085340"/>
@@ -1636,6 +1644,10 @@
     </w:p>
     <w:p>
       <w:r>
+        <w:rPr>
+          <w:noProof/>
+          <w:lang w:eastAsia="fr-FR"/>
+        </w:rPr>
         <w:drawing>
           <wp:inline distT="0" distB="0" distL="0" distR="0" wp14:anchorId="7630A975" wp14:editId="77635773">
             <wp:extent cx="5760720" cy="3594100"/>
@@ -1707,6 +1719,10 @@
     </w:p>
     <w:p>
       <w:r>
+        <w:rPr>
+          <w:noProof/>
+          <w:lang w:eastAsia="fr-FR"/>
+        </w:rPr>
         <w:drawing>
           <wp:inline distT="0" distB="0" distL="0" distR="0" wp14:anchorId="05C7B3C1" wp14:editId="4D123AFB">
             <wp:extent cx="5760720" cy="2390775"/>
@@ -1773,6 +1789,10 @@
     <w:p/>
     <w:p>
       <w:r>
+        <w:rPr>
+          <w:noProof/>
+          <w:lang w:eastAsia="fr-FR"/>
+        </w:rPr>
         <w:drawing>
           <wp:inline distT="0" distB="0" distL="0" distR="0" wp14:anchorId="52C176D1" wp14:editId="2D1533DE">
             <wp:extent cx="5760720" cy="4400550"/>
@@ -1856,6 +1876,10 @@
     <w:p/>
     <w:p>
       <w:r>
+        <w:rPr>
+          <w:noProof/>
+          <w:lang w:eastAsia="fr-FR"/>
+        </w:rPr>
         <w:drawing>
           <wp:inline distT="0" distB="0" distL="0" distR="0" wp14:anchorId="0040E7B2" wp14:editId="2799AFAC">
             <wp:extent cx="5760720" cy="1641475"/>
@@ -1924,6 +1948,10 @@
     <w:p/>
     <w:p>
       <w:r>
+        <w:rPr>
+          <w:noProof/>
+          <w:lang w:eastAsia="fr-FR"/>
+        </w:rPr>
         <w:drawing>
           <wp:inline distT="0" distB="0" distL="0" distR="0" wp14:anchorId="6A4AF21E" wp14:editId="142AC900">
             <wp:extent cx="5760720" cy="2882900"/>
@@ -1962,9 +1990,148 @@
       </w:r>
     </w:p>
     <w:p/>
-    <w:p>
+    <w:p/>
+    <w:p/>
+    <w:p/>
+    <w:p/>
+    <w:p/>
+    <w:p/>
+    <w:p>
+      <w:pPr>
+        <w:pStyle w:val="Titre2"/>
+        <w:shd w:val="clear" w:color="auto" w:fill="FFFFFF"/>
+        <w:rPr>
+          <w:rFonts w:ascii="Segoe UI" w:hAnsi="Segoe UI" w:cs="Segoe UI"/>
+          <w:color w:val="171717"/>
+          <w:lang w:val="en-US"/>
+        </w:rPr>
+      </w:pPr>
+      <w:r>
+        <w:rPr>
+          <w:rFonts w:ascii="Segoe UI" w:hAnsi="Segoe UI" w:cs="Segoe UI"/>
+          <w:color w:val="171717"/>
+          <w:lang w:val="en-US"/>
+        </w:rPr>
+        <w:lastRenderedPageBreak/>
+        <w:t>Update the Course Create and Edit pages</w:t>
+      </w:r>
+    </w:p>
+    <w:p>
+      <w:pPr>
+        <w:rPr>
+          <w:lang w:val="en-US"/>
+        </w:rPr>
+      </w:pPr>
+    </w:p>
+    <w:p>
+      <w:pPr>
+        <w:rPr>
+          <w:lang w:val="en-US"/>
+        </w:rPr>
+      </w:pPr>
+      <w:r>
+        <w:rPr>
+          <w:lang w:val="en-US"/>
+        </w:rPr>
+        <w:drawing>
+          <wp:inline distT="0" distB="0" distL="0" distR="0" wp14:anchorId="554139B4" wp14:editId="4F331B9C">
+            <wp:extent cx="4983480" cy="4234749"/>
+            <wp:effectExtent l="0" t="0" r="7620" b="0"/>
+            <wp:docPr id="30" name="Image 30"/>
+            <wp:cNvGraphicFramePr>
+              <a:graphicFrameLocks xmlns:a="http://schemas.openxmlformats.org/drawingml/2006/main" noChangeAspect="1"/>
+            </wp:cNvGraphicFramePr>
+            <a:graphic xmlns:a="http://schemas.openxmlformats.org/drawingml/2006/main">
+              <a:graphicData uri="http://schemas.openxmlformats.org/drawingml/2006/picture">
+                <pic:pic xmlns:pic="http://schemas.openxmlformats.org/drawingml/2006/picture">
+                  <pic:nvPicPr>
+                    <pic:cNvPr id="1" name=""/>
+                    <pic:cNvPicPr/>
+                  </pic:nvPicPr>
+                  <pic:blipFill>
+                    <a:blip r:embed="rId33"/>
+                    <a:stretch>
+                      <a:fillRect/>
+                    </a:stretch>
+                  </pic:blipFill>
+                  <pic:spPr>
+                    <a:xfrm>
+                      <a:off x="0" y="0"/>
+                      <a:ext cx="4990172" cy="4240436"/>
+                    </a:xfrm>
+                    <a:prstGeom prst="rect">
+                      <a:avLst/>
+                    </a:prstGeom>
+                  </pic:spPr>
+                </pic:pic>
+              </a:graphicData>
+            </a:graphic>
+          </wp:inline>
+        </w:drawing>
+      </w:r>
+    </w:p>
+    <w:p>
+      <w:pPr>
+        <w:rPr>
+          <w:lang w:val="en-US"/>
+        </w:rPr>
+      </w:pPr>
+      <w:r>
+        <w:rPr>
+          <w:lang w:val="en-US"/>
+        </w:rPr>
+        <w:drawing>
+          <wp:inline distT="0" distB="0" distL="0" distR="0" wp14:anchorId="519A558E" wp14:editId="75BFF6C4">
+            <wp:extent cx="4820322" cy="3905885"/>
+            <wp:effectExtent l="0" t="0" r="0" b="0"/>
+            <wp:docPr id="31" name="Image 31"/>
+            <wp:cNvGraphicFramePr>
+              <a:graphicFrameLocks xmlns:a="http://schemas.openxmlformats.org/drawingml/2006/main" noChangeAspect="1"/>
+            </wp:cNvGraphicFramePr>
+            <a:graphic xmlns:a="http://schemas.openxmlformats.org/drawingml/2006/main">
+              <a:graphicData uri="http://schemas.openxmlformats.org/drawingml/2006/picture">
+                <pic:pic xmlns:pic="http://schemas.openxmlformats.org/drawingml/2006/picture">
+                  <pic:nvPicPr>
+                    <pic:cNvPr id="1" name=""/>
+                    <pic:cNvPicPr/>
+                  </pic:nvPicPr>
+                  <pic:blipFill>
+                    <a:blip r:embed="rId34"/>
+                    <a:stretch>
+                      <a:fillRect/>
+                    </a:stretch>
+                  </pic:blipFill>
+                  <pic:spPr>
+                    <a:xfrm>
+                      <a:off x="0" y="0"/>
+                      <a:ext cx="4825056" cy="3909721"/>
+                    </a:xfrm>
+                    <a:prstGeom prst="rect">
+                      <a:avLst/>
+                    </a:prstGeom>
+                  </pic:spPr>
+                </pic:pic>
+              </a:graphicData>
+            </a:graphic>
+          </wp:inline>
+        </w:drawing>
+      </w:r>
+    </w:p>
+    <w:p>
+      <w:pPr>
+        <w:rPr>
+          <w:lang w:val="en-US"/>
+        </w:rPr>
+      </w:pPr>
       <w:bookmarkStart w:id="0" w:name="_GoBack"/>
       <w:bookmarkEnd w:id="0"/>
+    </w:p>
+    <w:p>
+      <w:pPr>
+        <w:rPr>
+          <w:lang w:val="en-US"/>
+        </w:rPr>
+      </w:pPr>
     </w:p>
     <w:sectPr>
       <w:pgSz w:w="11906" w:h="16838"/>

</xml_diff>

<commit_message>
Update the instructor Create and Edit pages
</commit_message>
<xml_diff>
--- a/Screens/Capture.docx
+++ b/Screens/Capture.docx
@@ -2123,6 +2123,32 @@
           <w:lang w:val="en-US"/>
         </w:rPr>
       </w:pPr>
+    </w:p>
+    <w:p>
+      <w:pPr>
+        <w:pStyle w:val="Titre2"/>
+        <w:shd w:val="clear" w:color="auto" w:fill="FFFFFF"/>
+        <w:rPr>
+          <w:rFonts w:ascii="Segoe UI" w:hAnsi="Segoe UI" w:cs="Segoe UI"/>
+          <w:color w:val="171717"/>
+          <w:lang w:val="en-US"/>
+        </w:rPr>
+      </w:pPr>
+      <w:r>
+        <w:rPr>
+          <w:rFonts w:ascii="Segoe UI" w:hAnsi="Segoe UI" w:cs="Segoe UI"/>
+          <w:color w:val="171717"/>
+          <w:lang w:val="en-US"/>
+        </w:rPr>
+        <w:t>Update the instructor Create and Edit pages</w:t>
+      </w:r>
+    </w:p>
+    <w:p>
+      <w:pPr>
+        <w:rPr>
+          <w:lang w:val="en-US"/>
+        </w:rPr>
+      </w:pPr>
       <w:bookmarkStart w:id="0" w:name="_GoBack"/>
       <w:bookmarkEnd w:id="0"/>
     </w:p>
@@ -2132,6 +2158,46 @@
           <w:lang w:val="en-US"/>
         </w:rPr>
       </w:pPr>
+      <w:r>
+        <w:rPr>
+          <w:lang w:val="en-US"/>
+        </w:rPr>
+        <w:drawing>
+          <wp:inline distT="0" distB="0" distL="0" distR="0" wp14:anchorId="0EDCF18E" wp14:editId="10169143">
+            <wp:extent cx="5760720" cy="6623050"/>
+            <wp:effectExtent l="0" t="0" r="0" b="6350"/>
+            <wp:docPr id="32" name="Image 32"/>
+            <wp:cNvGraphicFramePr>
+              <a:graphicFrameLocks xmlns:a="http://schemas.openxmlformats.org/drawingml/2006/main" noChangeAspect="1"/>
+            </wp:cNvGraphicFramePr>
+            <a:graphic xmlns:a="http://schemas.openxmlformats.org/drawingml/2006/main">
+              <a:graphicData uri="http://schemas.openxmlformats.org/drawingml/2006/picture">
+                <pic:pic xmlns:pic="http://schemas.openxmlformats.org/drawingml/2006/picture">
+                  <pic:nvPicPr>
+                    <pic:cNvPr id="1" name=""/>
+                    <pic:cNvPicPr/>
+                  </pic:nvPicPr>
+                  <pic:blipFill>
+                    <a:blip r:embed="rId35"/>
+                    <a:stretch>
+                      <a:fillRect/>
+                    </a:stretch>
+                  </pic:blipFill>
+                  <pic:spPr>
+                    <a:xfrm>
+                      <a:off x="0" y="0"/>
+                      <a:ext cx="5760720" cy="6623050"/>
+                    </a:xfrm>
+                    <a:prstGeom prst="rect">
+                      <a:avLst/>
+                    </a:prstGeom>
+                  </pic:spPr>
+                </pic:pic>
+              </a:graphicData>
+            </a:graphic>
+          </wp:inline>
+        </w:drawing>
+      </w:r>
     </w:p>
     <w:sectPr>
       <w:pgSz w:w="11906" w:h="16838"/>

</xml_diff>

<commit_message>
Update the Instructor Delete page
</commit_message>
<xml_diff>
--- a/Screens/Capture.docx
+++ b/Screens/Capture.docx
@@ -2149,8 +2149,6 @@
           <w:lang w:val="en-US"/>
         </w:rPr>
       </w:pPr>
-      <w:bookmarkStart w:id="0" w:name="_GoBack"/>
-      <w:bookmarkEnd w:id="0"/>
     </w:p>
     <w:p>
       <w:pPr>
@@ -2198,6 +2196,147 @@
           </wp:inline>
         </w:drawing>
       </w:r>
+    </w:p>
+    <w:p>
+      <w:pPr>
+        <w:rPr>
+          <w:lang w:val="en-US"/>
+        </w:rPr>
+      </w:pPr>
+    </w:p>
+    <w:p>
+      <w:pPr>
+        <w:rPr>
+          <w:lang w:val="en-US"/>
+        </w:rPr>
+      </w:pPr>
+    </w:p>
+    <w:p>
+      <w:pPr>
+        <w:rPr>
+          <w:lang w:val="en-US"/>
+        </w:rPr>
+      </w:pPr>
+    </w:p>
+    <w:p>
+      <w:pPr>
+        <w:rPr>
+          <w:lang w:val="en-US"/>
+        </w:rPr>
+      </w:pPr>
+    </w:p>
+    <w:p>
+      <w:pPr>
+        <w:rPr>
+          <w:lang w:val="en-US"/>
+        </w:rPr>
+      </w:pPr>
+    </w:p>
+    <w:p>
+      <w:pPr>
+        <w:pStyle w:val="Titre2"/>
+        <w:shd w:val="clear" w:color="auto" w:fill="FFFFFF"/>
+        <w:rPr>
+          <w:rFonts w:ascii="Segoe UI" w:hAnsi="Segoe UI" w:cs="Segoe UI"/>
+          <w:color w:val="171717"/>
+        </w:rPr>
+      </w:pPr>
+      <w:r>
+        <w:rPr>
+          <w:rFonts w:ascii="Segoe UI" w:hAnsi="Segoe UI" w:cs="Segoe UI"/>
+          <w:color w:val="171717"/>
+        </w:rPr>
+        <w:lastRenderedPageBreak/>
+        <w:t xml:space="preserve">Update the </w:t>
+      </w:r>
+      <w:proofErr w:type="spellStart"/>
+      <w:r>
+        <w:rPr>
+          <w:rFonts w:ascii="Segoe UI" w:hAnsi="Segoe UI" w:cs="Segoe UI"/>
+          <w:color w:val="171717"/>
+        </w:rPr>
+        <w:t>Instructor</w:t>
+      </w:r>
+      <w:proofErr w:type="spellEnd"/>
+      <w:r>
+        <w:rPr>
+          <w:rFonts w:ascii="Segoe UI" w:hAnsi="Segoe UI" w:cs="Segoe UI"/>
+          <w:color w:val="171717"/>
+        </w:rPr>
+        <w:t xml:space="preserve"> </w:t>
+      </w:r>
+      <w:proofErr w:type="spellStart"/>
+      <w:r>
+        <w:rPr>
+          <w:rFonts w:ascii="Segoe UI" w:hAnsi="Segoe UI" w:cs="Segoe UI"/>
+          <w:color w:val="171717"/>
+        </w:rPr>
+        <w:t>Delete</w:t>
+      </w:r>
+      <w:proofErr w:type="spellEnd"/>
+      <w:r>
+        <w:rPr>
+          <w:rFonts w:ascii="Segoe UI" w:hAnsi="Segoe UI" w:cs="Segoe UI"/>
+          <w:color w:val="171717"/>
+        </w:rPr>
+        <w:t xml:space="preserve"> page</w:t>
+      </w:r>
+    </w:p>
+    <w:p>
+      <w:pPr>
+        <w:rPr>
+          <w:lang w:val="en-US"/>
+        </w:rPr>
+      </w:pPr>
+    </w:p>
+    <w:p>
+      <w:pPr>
+        <w:rPr>
+          <w:lang w:val="en-US"/>
+        </w:rPr>
+      </w:pPr>
+      <w:r>
+        <w:rPr>
+          <w:lang w:val="en-US"/>
+        </w:rPr>
+        <w:drawing>
+          <wp:inline distT="0" distB="0" distL="0" distR="0" wp14:anchorId="15AC2AFE" wp14:editId="4D17B6FA">
+            <wp:extent cx="5760720" cy="3397250"/>
+            <wp:effectExtent l="0" t="0" r="0" b="0"/>
+            <wp:docPr id="33" name="Image 33"/>
+            <wp:cNvGraphicFramePr>
+              <a:graphicFrameLocks xmlns:a="http://schemas.openxmlformats.org/drawingml/2006/main" noChangeAspect="1"/>
+            </wp:cNvGraphicFramePr>
+            <a:graphic xmlns:a="http://schemas.openxmlformats.org/drawingml/2006/main">
+              <a:graphicData uri="http://schemas.openxmlformats.org/drawingml/2006/picture">
+                <pic:pic xmlns:pic="http://schemas.openxmlformats.org/drawingml/2006/picture">
+                  <pic:nvPicPr>
+                    <pic:cNvPr id="1" name=""/>
+                    <pic:cNvPicPr/>
+                  </pic:nvPicPr>
+                  <pic:blipFill>
+                    <a:blip r:embed="rId36"/>
+                    <a:stretch>
+                      <a:fillRect/>
+                    </a:stretch>
+                  </pic:blipFill>
+                  <pic:spPr>
+                    <a:xfrm>
+                      <a:off x="0" y="0"/>
+                      <a:ext cx="5760720" cy="3397250"/>
+                    </a:xfrm>
+                    <a:prstGeom prst="rect">
+                      <a:avLst/>
+                    </a:prstGeom>
+                  </pic:spPr>
+                </pic:pic>
+              </a:graphicData>
+            </a:graphic>
+          </wp:inline>
+        </w:drawing>
+      </w:r>
+      <w:bookmarkStart w:id="0" w:name="_GoBack"/>
+      <w:bookmarkEnd w:id="0"/>
     </w:p>
     <w:sectPr>
       <w:pgSz w:w="11906" w:h="16838"/>

</xml_diff>

<commit_message>
Remplir dropdown list par les profs de la base de données
</commit_message>
<xml_diff>
--- a/Screens/Capture.docx
+++ b/Screens/Capture.docx
@@ -3053,7 +3053,6 @@
           <w:lang w:val="en-US"/>
         </w:rPr>
       </w:pPr>
-      <w:bookmarkStart w:id="0" w:name="_GoBack"/>
       <w:r>
         <w:rPr>
           <w:b/>
@@ -3066,7 +3065,6 @@
         <w:t>Stage Entity + Scaffolding + Migration</w:t>
       </w:r>
     </w:p>
-    <w:bookmarkEnd w:id="0"/>
     <w:p>
       <w:pPr>
         <w:rPr>
@@ -3112,6 +3110,218 @@
                     <a:xfrm>
                       <a:off x="0" y="0"/>
                       <a:ext cx="5760720" cy="1993900"/>
+                    </a:xfrm>
+                    <a:prstGeom prst="rect">
+                      <a:avLst/>
+                    </a:prstGeom>
+                  </pic:spPr>
+                </pic:pic>
+              </a:graphicData>
+            </a:graphic>
+          </wp:inline>
+        </w:drawing>
+      </w:r>
+    </w:p>
+    <w:p>
+      <w:pPr>
+        <w:rPr>
+          <w:b/>
+          <w:bCs/>
+          <w:i/>
+          <w:iCs/>
+          <w:u w:val="single"/>
+          <w:lang w:val="en-US"/>
+        </w:rPr>
+      </w:pPr>
+    </w:p>
+    <w:p>
+      <w:pPr>
+        <w:rPr>
+          <w:b/>
+          <w:bCs/>
+          <w:i/>
+          <w:iCs/>
+          <w:u w:val="single"/>
+          <w:lang w:val="en-US"/>
+        </w:rPr>
+      </w:pPr>
+    </w:p>
+    <w:p>
+      <w:pPr>
+        <w:rPr>
+          <w:b/>
+          <w:bCs/>
+          <w:i/>
+          <w:iCs/>
+          <w:u w:val="single"/>
+        </w:rPr>
+      </w:pPr>
+      <w:r>
+        <w:rPr>
+          <w:b/>
+          <w:bCs/>
+          <w:i/>
+          <w:iCs/>
+          <w:u w:val="single"/>
+        </w:rPr>
+        <w:t xml:space="preserve">Remplir </w:t>
+      </w:r>
+      <w:proofErr w:type="spellStart"/>
+      <w:r>
+        <w:rPr>
+          <w:b/>
+          <w:bCs/>
+          <w:i/>
+          <w:iCs/>
+          <w:u w:val="single"/>
+        </w:rPr>
+        <w:t>dropdown</w:t>
+      </w:r>
+      <w:proofErr w:type="spellEnd"/>
+      <w:r>
+        <w:rPr>
+          <w:b/>
+          <w:bCs/>
+          <w:i/>
+          <w:iCs/>
+          <w:u w:val="single"/>
+        </w:rPr>
+        <w:t xml:space="preserve"> </w:t>
+      </w:r>
+      <w:proofErr w:type="spellStart"/>
+      <w:r>
+        <w:rPr>
+          <w:b/>
+          <w:bCs/>
+          <w:i/>
+          <w:iCs/>
+          <w:u w:val="single"/>
+        </w:rPr>
+        <w:t>list</w:t>
+      </w:r>
+      <w:bookmarkStart w:id="0" w:name="_GoBack"/>
+      <w:bookmarkEnd w:id="0"/>
+      <w:proofErr w:type="spellEnd"/>
+      <w:r>
+        <w:rPr>
+          <w:b/>
+          <w:bCs/>
+          <w:i/>
+          <w:iCs/>
+          <w:u w:val="single"/>
+        </w:rPr>
+        <w:t xml:space="preserve"> par les profs de la base de donn</w:t>
+      </w:r>
+      <w:r>
+        <w:rPr>
+          <w:b/>
+          <w:bCs/>
+          <w:i/>
+          <w:iCs/>
+          <w:u w:val="single"/>
+        </w:rPr>
+        <w:t xml:space="preserve">ées </w:t>
+      </w:r>
+    </w:p>
+    <w:p>
+      <w:pPr>
+        <w:rPr>
+          <w:b/>
+          <w:bCs/>
+          <w:i/>
+          <w:iCs/>
+          <w:u w:val="single"/>
+        </w:rPr>
+      </w:pPr>
+      <w:r>
+        <w:rPr>
+          <w:b/>
+          <w:bCs/>
+          <w:i/>
+          <w:iCs/>
+          <w:u w:val="single"/>
+        </w:rPr>
+        <w:drawing>
+          <wp:inline distT="0" distB="0" distL="0" distR="0" wp14:anchorId="23F94D00" wp14:editId="284F0853">
+            <wp:extent cx="5760720" cy="3340735"/>
+            <wp:effectExtent l="0" t="0" r="0" b="0"/>
+            <wp:docPr id="43" name="Image 43"/>
+            <wp:cNvGraphicFramePr>
+              <a:graphicFrameLocks xmlns:a="http://schemas.openxmlformats.org/drawingml/2006/main" noChangeAspect="1"/>
+            </wp:cNvGraphicFramePr>
+            <a:graphic xmlns:a="http://schemas.openxmlformats.org/drawingml/2006/main">
+              <a:graphicData uri="http://schemas.openxmlformats.org/drawingml/2006/picture">
+                <pic:pic xmlns:pic="http://schemas.openxmlformats.org/drawingml/2006/picture">
+                  <pic:nvPicPr>
+                    <pic:cNvPr id="1" name=""/>
+                    <pic:cNvPicPr/>
+                  </pic:nvPicPr>
+                  <pic:blipFill>
+                    <a:blip r:embed="rId44"/>
+                    <a:stretch>
+                      <a:fillRect/>
+                    </a:stretch>
+                  </pic:blipFill>
+                  <pic:spPr>
+                    <a:xfrm>
+                      <a:off x="0" y="0"/>
+                      <a:ext cx="5760720" cy="3340735"/>
+                    </a:xfrm>
+                    <a:prstGeom prst="rect">
+                      <a:avLst/>
+                    </a:prstGeom>
+                  </pic:spPr>
+                </pic:pic>
+              </a:graphicData>
+            </a:graphic>
+          </wp:inline>
+        </w:drawing>
+      </w:r>
+    </w:p>
+    <w:p>
+      <w:pPr>
+        <w:rPr>
+          <w:b/>
+          <w:bCs/>
+          <w:i/>
+          <w:iCs/>
+          <w:u w:val="single"/>
+        </w:rPr>
+      </w:pPr>
+      <w:r>
+        <w:rPr>
+          <w:b/>
+          <w:bCs/>
+          <w:i/>
+          <w:iCs/>
+          <w:u w:val="single"/>
+        </w:rPr>
+        <w:lastRenderedPageBreak/>
+        <w:drawing>
+          <wp:inline distT="0" distB="0" distL="0" distR="0" wp14:anchorId="46A7BC26" wp14:editId="2BE9CB95">
+            <wp:extent cx="5760720" cy="3479800"/>
+            <wp:effectExtent l="0" t="0" r="0" b="6350"/>
+            <wp:docPr id="39" name="Image 39"/>
+            <wp:cNvGraphicFramePr>
+              <a:graphicFrameLocks xmlns:a="http://schemas.openxmlformats.org/drawingml/2006/main" noChangeAspect="1"/>
+            </wp:cNvGraphicFramePr>
+            <a:graphic xmlns:a="http://schemas.openxmlformats.org/drawingml/2006/main">
+              <a:graphicData uri="http://schemas.openxmlformats.org/drawingml/2006/picture">
+                <pic:pic xmlns:pic="http://schemas.openxmlformats.org/drawingml/2006/picture">
+                  <pic:nvPicPr>
+                    <pic:cNvPr id="1" name=""/>
+                    <pic:cNvPicPr/>
+                  </pic:nvPicPr>
+                  <pic:blipFill>
+                    <a:blip r:embed="rId45"/>
+                    <a:stretch>
+                      <a:fillRect/>
+                    </a:stretch>
+                  </pic:blipFill>
+                  <pic:spPr>
+                    <a:xfrm>
+                      <a:off x="0" y="0"/>
+                      <a:ext cx="5760720" cy="3479800"/>
                     </a:xfrm>
                     <a:prstGeom prst="rect">
                       <a:avLst/>

</xml_diff>

<commit_message>
Ajouter son binome dans le stage (si monome alors partie binome est disabled)
</commit_message>
<xml_diff>
--- a/Screens/Capture.docx
+++ b/Screens/Capture.docx
@@ -3199,8 +3199,6 @@
         </w:rPr>
         <w:t>list</w:t>
       </w:r>
-      <w:bookmarkStart w:id="0" w:name="_GoBack"/>
-      <w:bookmarkEnd w:id="0"/>
       <w:proofErr w:type="spellEnd"/>
       <w:r>
         <w:rPr>
@@ -3322,6 +3320,401 @@
                     <a:xfrm>
                       <a:off x="0" y="0"/>
                       <a:ext cx="5760720" cy="3479800"/>
+                    </a:xfrm>
+                    <a:prstGeom prst="rect">
+                      <a:avLst/>
+                    </a:prstGeom>
+                  </pic:spPr>
+                </pic:pic>
+              </a:graphicData>
+            </a:graphic>
+          </wp:inline>
+        </w:drawing>
+      </w:r>
+    </w:p>
+    <w:p>
+      <w:pPr>
+        <w:rPr>
+          <w:b/>
+          <w:bCs/>
+          <w:i/>
+          <w:iCs/>
+          <w:u w:val="single"/>
+        </w:rPr>
+      </w:pPr>
+    </w:p>
+    <w:p>
+      <w:pPr>
+        <w:rPr>
+          <w:b/>
+          <w:bCs/>
+          <w:i/>
+          <w:iCs/>
+          <w:u w:val="single"/>
+        </w:rPr>
+      </w:pPr>
+    </w:p>
+    <w:p>
+      <w:pPr>
+        <w:rPr>
+          <w:b/>
+          <w:bCs/>
+          <w:i/>
+          <w:iCs/>
+          <w:u w:val="single"/>
+        </w:rPr>
+      </w:pPr>
+    </w:p>
+    <w:p>
+      <w:pPr>
+        <w:rPr>
+          <w:b/>
+          <w:bCs/>
+          <w:i/>
+          <w:iCs/>
+          <w:u w:val="single"/>
+        </w:rPr>
+      </w:pPr>
+    </w:p>
+    <w:p>
+      <w:pPr>
+        <w:rPr>
+          <w:b/>
+          <w:bCs/>
+          <w:i/>
+          <w:iCs/>
+          <w:u w:val="single"/>
+        </w:rPr>
+      </w:pPr>
+    </w:p>
+    <w:p>
+      <w:pPr>
+        <w:rPr>
+          <w:b/>
+          <w:bCs/>
+          <w:i/>
+          <w:iCs/>
+          <w:u w:val="single"/>
+        </w:rPr>
+      </w:pPr>
+    </w:p>
+    <w:p>
+      <w:pPr>
+        <w:rPr>
+          <w:b/>
+          <w:bCs/>
+          <w:i/>
+          <w:iCs/>
+          <w:u w:val="single"/>
+        </w:rPr>
+      </w:pPr>
+    </w:p>
+    <w:p>
+      <w:pPr>
+        <w:rPr>
+          <w:b/>
+          <w:bCs/>
+          <w:i/>
+          <w:iCs/>
+          <w:u w:val="single"/>
+        </w:rPr>
+      </w:pPr>
+    </w:p>
+    <w:p>
+      <w:pPr>
+        <w:rPr>
+          <w:b/>
+          <w:bCs/>
+          <w:i/>
+          <w:iCs/>
+          <w:u w:val="single"/>
+        </w:rPr>
+      </w:pPr>
+    </w:p>
+    <w:p>
+      <w:pPr>
+        <w:rPr>
+          <w:b/>
+          <w:bCs/>
+          <w:i/>
+          <w:iCs/>
+          <w:u w:val="single"/>
+        </w:rPr>
+      </w:pPr>
+    </w:p>
+    <w:p>
+      <w:pPr>
+        <w:rPr>
+          <w:b/>
+          <w:bCs/>
+          <w:i/>
+          <w:iCs/>
+          <w:u w:val="single"/>
+        </w:rPr>
+      </w:pPr>
+    </w:p>
+    <w:p>
+      <w:pPr>
+        <w:rPr>
+          <w:b/>
+          <w:bCs/>
+          <w:i/>
+          <w:iCs/>
+          <w:u w:val="single"/>
+        </w:rPr>
+      </w:pPr>
+    </w:p>
+    <w:p>
+      <w:pPr>
+        <w:rPr>
+          <w:b/>
+          <w:bCs/>
+          <w:i/>
+          <w:iCs/>
+          <w:u w:val="single"/>
+        </w:rPr>
+      </w:pPr>
+    </w:p>
+    <w:p>
+      <w:pPr>
+        <w:rPr>
+          <w:b/>
+          <w:bCs/>
+          <w:i/>
+          <w:iCs/>
+          <w:u w:val="single"/>
+        </w:rPr>
+      </w:pPr>
+    </w:p>
+    <w:p>
+      <w:pPr>
+        <w:rPr>
+          <w:b/>
+          <w:bCs/>
+          <w:i/>
+          <w:iCs/>
+          <w:u w:val="single"/>
+        </w:rPr>
+      </w:pPr>
+    </w:p>
+    <w:p>
+      <w:pPr>
+        <w:rPr>
+          <w:b/>
+          <w:bCs/>
+          <w:i/>
+          <w:iCs/>
+          <w:u w:val="single"/>
+        </w:rPr>
+      </w:pPr>
+    </w:p>
+    <w:p>
+      <w:pPr>
+        <w:rPr>
+          <w:b/>
+          <w:bCs/>
+          <w:i/>
+          <w:iCs/>
+          <w:u w:val="single"/>
+        </w:rPr>
+      </w:pPr>
+    </w:p>
+    <w:p>
+      <w:pPr>
+        <w:rPr>
+          <w:b/>
+          <w:bCs/>
+          <w:i/>
+          <w:iCs/>
+          <w:u w:val="single"/>
+        </w:rPr>
+      </w:pPr>
+    </w:p>
+    <w:p>
+      <w:pPr>
+        <w:rPr>
+          <w:b/>
+          <w:bCs/>
+          <w:i/>
+          <w:iCs/>
+          <w:u w:val="single"/>
+        </w:rPr>
+      </w:pPr>
+    </w:p>
+    <w:p>
+      <w:pPr>
+        <w:rPr>
+          <w:b/>
+          <w:bCs/>
+          <w:i/>
+          <w:iCs/>
+          <w:u w:val="single"/>
+        </w:rPr>
+      </w:pPr>
+      <w:bookmarkStart w:id="0" w:name="_GoBack"/>
+      <w:r>
+        <w:rPr>
+          <w:b/>
+          <w:bCs/>
+          <w:i/>
+          <w:iCs/>
+          <w:u w:val="single"/>
+        </w:rPr>
+        <w:t xml:space="preserve">Ajouter son </w:t>
+      </w:r>
+      <w:proofErr w:type="spellStart"/>
+      <w:r>
+        <w:rPr>
+          <w:b/>
+          <w:bCs/>
+          <w:i/>
+          <w:iCs/>
+          <w:u w:val="single"/>
+        </w:rPr>
+        <w:t>binome</w:t>
+      </w:r>
+      <w:proofErr w:type="spellEnd"/>
+      <w:r>
+        <w:rPr>
+          <w:b/>
+          <w:bCs/>
+          <w:i/>
+          <w:iCs/>
+          <w:u w:val="single"/>
+        </w:rPr>
+        <w:t xml:space="preserve"> </w:t>
+      </w:r>
+      <w:r>
+        <w:rPr>
+          <w:b/>
+          <w:bCs/>
+          <w:i/>
+          <w:iCs/>
+          <w:u w:val="single"/>
+        </w:rPr>
+        <w:t xml:space="preserve">dans le stage (si </w:t>
+      </w:r>
+      <w:proofErr w:type="spellStart"/>
+      <w:r>
+        <w:rPr>
+          <w:b/>
+          <w:bCs/>
+          <w:i/>
+          <w:iCs/>
+          <w:u w:val="single"/>
+        </w:rPr>
+        <w:t>monome</w:t>
+      </w:r>
+      <w:proofErr w:type="spellEnd"/>
+      <w:r>
+        <w:rPr>
+          <w:b/>
+          <w:bCs/>
+          <w:i/>
+          <w:iCs/>
+          <w:u w:val="single"/>
+        </w:rPr>
+        <w:t xml:space="preserve"> alors partie </w:t>
+      </w:r>
+      <w:proofErr w:type="spellStart"/>
+      <w:r>
+        <w:rPr>
+          <w:b/>
+          <w:bCs/>
+          <w:i/>
+          <w:iCs/>
+          <w:u w:val="single"/>
+        </w:rPr>
+        <w:t>binome</w:t>
+      </w:r>
+      <w:proofErr w:type="spellEnd"/>
+      <w:r>
+        <w:rPr>
+          <w:b/>
+          <w:bCs/>
+          <w:i/>
+          <w:iCs/>
+          <w:u w:val="single"/>
+        </w:rPr>
+        <w:t xml:space="preserve"> est </w:t>
+      </w:r>
+      <w:proofErr w:type="spellStart"/>
+      <w:r>
+        <w:rPr>
+          <w:b/>
+          <w:bCs/>
+          <w:i/>
+          <w:iCs/>
+          <w:u w:val="single"/>
+        </w:rPr>
+        <w:t>disabled</w:t>
+      </w:r>
+      <w:proofErr w:type="spellEnd"/>
+      <w:r>
+        <w:rPr>
+          <w:b/>
+          <w:bCs/>
+          <w:i/>
+          <w:iCs/>
+          <w:u w:val="single"/>
+        </w:rPr>
+        <w:t>)</w:t>
+      </w:r>
+      <w:r>
+        <w:rPr>
+          <w:b/>
+          <w:bCs/>
+          <w:i/>
+          <w:iCs/>
+          <w:u w:val="single"/>
+        </w:rPr>
+        <w:t xml:space="preserve"> : </w:t>
+      </w:r>
+    </w:p>
+    <w:bookmarkEnd w:id="0"/>
+    <w:p>
+      <w:pPr>
+        <w:rPr>
+          <w:b/>
+          <w:bCs/>
+          <w:i/>
+          <w:iCs/>
+          <w:u w:val="single"/>
+        </w:rPr>
+      </w:pPr>
+      <w:r>
+        <w:rPr>
+          <w:b/>
+          <w:bCs/>
+          <w:i/>
+          <w:iCs/>
+          <w:u w:val="single"/>
+        </w:rPr>
+        <w:drawing>
+          <wp:inline distT="0" distB="0" distL="0" distR="0" wp14:anchorId="317A2B88" wp14:editId="2261014E">
+            <wp:extent cx="5760720" cy="8244205"/>
+            <wp:effectExtent l="0" t="0" r="0" b="4445"/>
+            <wp:docPr id="44" name="Image 44"/>
+            <wp:cNvGraphicFramePr>
+              <a:graphicFrameLocks xmlns:a="http://schemas.openxmlformats.org/drawingml/2006/main" noChangeAspect="1"/>
+            </wp:cNvGraphicFramePr>
+            <a:graphic xmlns:a="http://schemas.openxmlformats.org/drawingml/2006/main">
+              <a:graphicData uri="http://schemas.openxmlformats.org/drawingml/2006/picture">
+                <pic:pic xmlns:pic="http://schemas.openxmlformats.org/drawingml/2006/picture">
+                  <pic:nvPicPr>
+                    <pic:cNvPr id="1" name=""/>
+                    <pic:cNvPicPr/>
+                  </pic:nvPicPr>
+                  <pic:blipFill>
+                    <a:blip r:embed="rId46"/>
+                    <a:stretch>
+                      <a:fillRect/>
+                    </a:stretch>
+                  </pic:blipFill>
+                  <pic:spPr>
+                    <a:xfrm>
+                      <a:off x="0" y="0"/>
+                      <a:ext cx="5760720" cy="8244205"/>
                     </a:xfrm>
                     <a:prstGeom prst="rect">
                       <a:avLst/>

</xml_diff>